<commit_message>
IRB informed consent version 2
</commit_message>
<xml_diff>
--- a/ARI/IRB/Informed Consent Document.docx
+++ b/ARI/IRB/Informed Consent Document.docx
@@ -1,6 +1,6 @@
 
 <file path=word/document.xml><?xml version="1.0" encoding="utf-8"?>
-<w:document xmlns:wpc="http://schemas.microsoft.com/office/word/2010/wordprocessingCanvas" xmlns:cx="http://schemas.microsoft.com/office/drawing/2014/chartex" xmlns:cx1="http://schemas.microsoft.com/office/drawing/2015/9/8/chartex" xmlns:mc="http://schemas.openxmlformats.org/markup-compatibility/2006" xmlns:o="urn:schemas-microsoft-com:office:office" xmlns:r="http://schemas.openxmlformats.org/officeDocument/2006/relationships" xmlns:m="http://schemas.openxmlformats.org/officeDocument/2006/math" xmlns:v="urn:schemas-microsoft-com:vml" xmlns:wp14="http://schemas.microsoft.com/office/word/2010/wordprocessingDrawing" xmlns:wp="http://schemas.openxmlformats.org/drawingml/2006/wordprocessingDrawing" xmlns:w10="urn:schemas-microsoft-com:office:word" xmlns:w="http://schemas.openxmlformats.org/wordprocessingml/2006/main" xmlns:w14="http://schemas.microsoft.com/office/word/2010/wordml" xmlns:w15="http://schemas.microsoft.com/office/word/2012/wordml" xmlns:w16se="http://schemas.microsoft.com/office/word/2015/wordml/symex" xmlns:wpg="http://schemas.microsoft.com/office/word/2010/wordprocessingGroup" xmlns:wpi="http://schemas.microsoft.com/office/word/2010/wordprocessingInk" xmlns:wne="http://schemas.microsoft.com/office/word/2006/wordml" xmlns:wps="http://schemas.microsoft.com/office/word/2010/wordprocessingShape" mc:Ignorable="w14 w15 w16se wp14">
+<w:document xmlns:wpc="http://schemas.microsoft.com/office/word/2010/wordprocessingCanvas" xmlns:cx="http://schemas.microsoft.com/office/drawing/2014/chartex" xmlns:cx1="http://schemas.microsoft.com/office/drawing/2015/9/8/chartex" xmlns:cx2="http://schemas.microsoft.com/office/drawing/2015/10/21/chartex" xmlns:cx3="http://schemas.microsoft.com/office/drawing/2016/5/9/chartex" xmlns:cx4="http://schemas.microsoft.com/office/drawing/2016/5/10/chartex" xmlns:cx5="http://schemas.microsoft.com/office/drawing/2016/5/11/chartex" xmlns:cx6="http://schemas.microsoft.com/office/drawing/2016/5/12/chartex" xmlns:cx7="http://schemas.microsoft.com/office/drawing/2016/5/13/chartex" xmlns:cx8="http://schemas.microsoft.com/office/drawing/2016/5/14/chartex" xmlns:mc="http://schemas.openxmlformats.org/markup-compatibility/2006" xmlns:aink="http://schemas.microsoft.com/office/drawing/2016/ink" xmlns:am3d="http://schemas.microsoft.com/office/drawing/2017/model3d" xmlns:o="urn:schemas-microsoft-com:office:office" xmlns:r="http://schemas.openxmlformats.org/officeDocument/2006/relationships" xmlns:m="http://schemas.openxmlformats.org/officeDocument/2006/math" xmlns:v="urn:schemas-microsoft-com:vml" xmlns:wp14="http://schemas.microsoft.com/office/word/2010/wordprocessingDrawing" xmlns:wp="http://schemas.openxmlformats.org/drawingml/2006/wordprocessingDrawing" xmlns:w10="urn:schemas-microsoft-com:office:word" xmlns:w="http://schemas.openxmlformats.org/wordprocessingml/2006/main" xmlns:w14="http://schemas.microsoft.com/office/word/2010/wordml" xmlns:w15="http://schemas.microsoft.com/office/word/2012/wordml" xmlns:w16cid="http://schemas.microsoft.com/office/word/2016/wordml/cid" xmlns:w16se="http://schemas.microsoft.com/office/word/2015/wordml/symex" xmlns:wpg="http://schemas.microsoft.com/office/word/2010/wordprocessingGroup" xmlns:wpi="http://schemas.microsoft.com/office/word/2010/wordprocessingInk" xmlns:wne="http://schemas.microsoft.com/office/word/2006/wordml" xmlns:wps="http://schemas.microsoft.com/office/word/2010/wordprocessingShape" mc:Ignorable="w14 w15 w16se w16cid wp14">
   <w:body>
     <w:p>
       <w:pPr>
@@ -290,55 +290,7 @@
           <w:sz w:val="24"/>
           <w:szCs w:val="24"/>
         </w:rPr>
-        <w:t>teacher guides children through</w:t>
-      </w:r>
-      <w:r>
-        <w:rPr>
-          <w:rFonts w:ascii="Arial Narrow" w:hAnsi="Arial Narrow"/>
-          <w:sz w:val="24"/>
-          <w:szCs w:val="24"/>
-        </w:rPr>
-        <w:t xml:space="preserve"> a complex task that is initially beyond their own abilities. I believe this way of teaching will help me better understand how this can be useful in teaching students how to think differently about problem solving – specifically in math. Furthermore, I want to know if thinking this way will be </w:t>
-      </w:r>
-      <w:r>
-        <w:rPr>
-          <w:rFonts w:ascii="Arial Narrow" w:hAnsi="Arial Narrow"/>
-          <w:sz w:val="24"/>
-          <w:szCs w:val="24"/>
-        </w:rPr>
-        <w:t xml:space="preserve">intrinsically valuable or </w:t>
-      </w:r>
-      <w:r>
-        <w:rPr>
-          <w:rFonts w:ascii="Arial Narrow" w:hAnsi="Arial Narrow"/>
-          <w:sz w:val="24"/>
-          <w:szCs w:val="24"/>
-        </w:rPr>
-        <w:t xml:space="preserve">internally motivating. I also want to know if this will change student’s view on succeeding in </w:t>
-      </w:r>
-      <w:r>
-        <w:rPr>
-          <w:rFonts w:ascii="Arial Narrow" w:hAnsi="Arial Narrow"/>
-          <w:sz w:val="24"/>
-          <w:szCs w:val="24"/>
-        </w:rPr>
-        <w:t>science, technology, engineering, and mathematics (STEM)</w:t>
-      </w:r>
-      <w:r>
-        <w:rPr>
-          <w:rFonts w:ascii="Arial Narrow" w:hAnsi="Arial Narrow"/>
-          <w:sz w:val="24"/>
-          <w:szCs w:val="24"/>
-        </w:rPr>
-        <w:t>.</w:t>
-      </w:r>
-      <w:r>
-        <w:rPr>
-          <w:rFonts w:ascii="Arial Narrow" w:hAnsi="Arial Narrow"/>
-          <w:sz w:val="24"/>
-          <w:szCs w:val="24"/>
-        </w:rPr>
-        <w:t xml:space="preserve"> </w:t>
+        <w:t xml:space="preserve">teacher guides children through a complex task that is initially beyond their own abilities. I believe this way of teaching will help me better understand how this can be useful in teaching students how to think differently about problem solving – specifically in math. Furthermore, I want to know if thinking this way will be intrinsically valuable or internally motivating. I also want to know if this will change student’s view on succeeding in science, technology, engineering, and mathematics (STEM). </w:t>
       </w:r>
       <w:r>
         <w:rPr>
@@ -469,7 +421,25 @@
           <w:sz w:val="24"/>
           <w:szCs w:val="24"/>
         </w:rPr>
-        <w:t>They will participate in the scaffolding learning with their peers, and fill out a final questionnaire about how they felt about the session and how they feel</w:t>
+        <w:t xml:space="preserve">They will participate in the scaffolding learning with their </w:t>
+      </w:r>
+      <w:proofErr w:type="gramStart"/>
+      <w:r>
+        <w:rPr>
+          <w:rFonts w:ascii="Arial Narrow" w:hAnsi="Arial Narrow"/>
+          <w:sz w:val="24"/>
+          <w:szCs w:val="24"/>
+        </w:rPr>
+        <w:t>peers, and</w:t>
+      </w:r>
+      <w:proofErr w:type="gramEnd"/>
+      <w:r>
+        <w:rPr>
+          <w:rFonts w:ascii="Arial Narrow" w:hAnsi="Arial Narrow"/>
+          <w:sz w:val="24"/>
+          <w:szCs w:val="24"/>
+        </w:rPr>
+        <w:t xml:space="preserve"> fill out a final questionnaire about how they felt about the session and how they feel</w:t>
       </w:r>
       <w:r>
         <w:rPr>
@@ -1368,20 +1338,46 @@
         <w:rPr>
           <w:rFonts w:ascii="Arial Narrow" w:hAnsi="Arial Narrow"/>
         </w:rPr>
-        <w:t>at</w:t>
-      </w:r>
-      <w:r>
-        <w:rPr>
-          <w:rFonts w:ascii="Arial Narrow" w:hAnsi="Arial Narrow"/>
+        <w:t xml:space="preserve">at </w:t>
+      </w:r>
+      <w:r>
+        <w:rPr>
+          <w:rFonts w:ascii="Arial Narrow" w:hAnsi="Arial Narrow"/>
+        </w:rPr>
+        <w:t>(</w:t>
+      </w:r>
+      <w:r>
+        <w:rPr>
+          <w:rFonts w:ascii="Arial Narrow" w:hAnsi="Arial Narrow"/>
+        </w:rPr>
+        <w:t>423</w:t>
+      </w:r>
+      <w:r>
+        <w:rPr>
+          <w:rFonts w:ascii="Arial Narrow" w:hAnsi="Arial Narrow"/>
+        </w:rPr>
+        <w:t>)</w:t>
+      </w:r>
+      <w:bookmarkStart w:id="0" w:name="_GoBack"/>
+      <w:bookmarkEnd w:id="0"/>
+      <w:r>
+        <w:rPr>
+          <w:rFonts w:ascii="Arial Narrow" w:hAnsi="Arial Narrow"/>
+        </w:rPr>
+        <w:t>302-0331</w:t>
+      </w:r>
+      <w:r>
+        <w:rPr>
+          <w:rFonts w:ascii="Arial Narrow" w:hAnsi="Arial Narrow"/>
+        </w:rPr>
+        <w:t>.</w:t>
+      </w:r>
+      <w:r>
+        <w:rPr>
+          <w:rFonts w:ascii="Arial Narrow" w:hAnsi="Arial Narrow"/>
+          <w:color w:val="FF0000"/>
         </w:rPr>
         <w:t xml:space="preserve"> </w:t>
-      </w:r>
-      <w:r>
-        <w:rPr>
-          <w:rFonts w:ascii="Arial Narrow" w:hAnsi="Arial Narrow"/>
-          <w:color w:val="FF0000"/>
-        </w:rPr>
-        <w:t xml:space="preserve">INSERT ADDITIONAL PERSON’S PHONE NUMBER.  </w:t>
       </w:r>
       <w:r>
         <w:rPr>
@@ -1668,8 +1664,6 @@
         </w:rPr>
         <w:t xml:space="preserve">allow my child to </w:t>
       </w:r>
-      <w:bookmarkStart w:id="0" w:name="_GoBack"/>
-      <w:bookmarkEnd w:id="0"/>
       <w:r>
         <w:rPr>
           <w:rFonts w:ascii="Arial Narrow" w:hAnsi="Arial Narrow"/>
@@ -2224,7 +2218,7 @@
 </file>
 
 <file path=word/endnotes.xml><?xml version="1.0" encoding="utf-8"?>
-<w:endnotes xmlns:wpc="http://schemas.microsoft.com/office/word/2010/wordprocessingCanvas" xmlns:cx="http://schemas.microsoft.com/office/drawing/2014/chartex" xmlns:cx1="http://schemas.microsoft.com/office/drawing/2015/9/8/chartex" xmlns:mc="http://schemas.openxmlformats.org/markup-compatibility/2006" xmlns:o="urn:schemas-microsoft-com:office:office" xmlns:r="http://schemas.openxmlformats.org/officeDocument/2006/relationships" xmlns:m="http://schemas.openxmlformats.org/officeDocument/2006/math" xmlns:v="urn:schemas-microsoft-com:vml" xmlns:wp14="http://schemas.microsoft.com/office/word/2010/wordprocessingDrawing" xmlns:wp="http://schemas.openxmlformats.org/drawingml/2006/wordprocessingDrawing" xmlns:w10="urn:schemas-microsoft-com:office:word" xmlns:w="http://schemas.openxmlformats.org/wordprocessingml/2006/main" xmlns:w14="http://schemas.microsoft.com/office/word/2010/wordml" xmlns:w15="http://schemas.microsoft.com/office/word/2012/wordml" xmlns:w16se="http://schemas.microsoft.com/office/word/2015/wordml/symex" xmlns:wpg="http://schemas.microsoft.com/office/word/2010/wordprocessingGroup" xmlns:wpi="http://schemas.microsoft.com/office/word/2010/wordprocessingInk" xmlns:wne="http://schemas.microsoft.com/office/word/2006/wordml" xmlns:wps="http://schemas.microsoft.com/office/word/2010/wordprocessingShape" mc:Ignorable="w14 w15 w16se wp14">
+<w:endnotes xmlns:wpc="http://schemas.microsoft.com/office/word/2010/wordprocessingCanvas" xmlns:cx="http://schemas.microsoft.com/office/drawing/2014/chartex" xmlns:cx1="http://schemas.microsoft.com/office/drawing/2015/9/8/chartex" xmlns:cx2="http://schemas.microsoft.com/office/drawing/2015/10/21/chartex" xmlns:cx3="http://schemas.microsoft.com/office/drawing/2016/5/9/chartex" xmlns:cx4="http://schemas.microsoft.com/office/drawing/2016/5/10/chartex" xmlns:cx5="http://schemas.microsoft.com/office/drawing/2016/5/11/chartex" xmlns:cx6="http://schemas.microsoft.com/office/drawing/2016/5/12/chartex" xmlns:cx7="http://schemas.microsoft.com/office/drawing/2016/5/13/chartex" xmlns:cx8="http://schemas.microsoft.com/office/drawing/2016/5/14/chartex" xmlns:mc="http://schemas.openxmlformats.org/markup-compatibility/2006" xmlns:aink="http://schemas.microsoft.com/office/drawing/2016/ink" xmlns:am3d="http://schemas.microsoft.com/office/drawing/2017/model3d" xmlns:o="urn:schemas-microsoft-com:office:office" xmlns:r="http://schemas.openxmlformats.org/officeDocument/2006/relationships" xmlns:m="http://schemas.openxmlformats.org/officeDocument/2006/math" xmlns:v="urn:schemas-microsoft-com:vml" xmlns:wp14="http://schemas.microsoft.com/office/word/2010/wordprocessingDrawing" xmlns:wp="http://schemas.openxmlformats.org/drawingml/2006/wordprocessingDrawing" xmlns:w10="urn:schemas-microsoft-com:office:word" xmlns:w="http://schemas.openxmlformats.org/wordprocessingml/2006/main" xmlns:w14="http://schemas.microsoft.com/office/word/2010/wordml" xmlns:w15="http://schemas.microsoft.com/office/word/2012/wordml" xmlns:w16cid="http://schemas.microsoft.com/office/word/2016/wordml/cid" xmlns:w16se="http://schemas.microsoft.com/office/word/2015/wordml/symex" xmlns:wpg="http://schemas.microsoft.com/office/word/2010/wordprocessingGroup" xmlns:wpi="http://schemas.microsoft.com/office/word/2010/wordprocessingInk" xmlns:wne="http://schemas.microsoft.com/office/word/2006/wordml" xmlns:wps="http://schemas.microsoft.com/office/word/2010/wordprocessingShape" mc:Ignorable="w14 w15 w16se w16cid wp14">
   <w:endnote w:type="separator" w:id="-1">
     <w:p>
       <w:r>
@@ -2243,7 +2237,7 @@
 </file>
 
 <file path=word/footer1.xml><?xml version="1.0" encoding="utf-8"?>
-<w:ftr xmlns:wpc="http://schemas.microsoft.com/office/word/2010/wordprocessingCanvas" xmlns:cx="http://schemas.microsoft.com/office/drawing/2014/chartex" xmlns:cx1="http://schemas.microsoft.com/office/drawing/2015/9/8/chartex" xmlns:mc="http://schemas.openxmlformats.org/markup-compatibility/2006" xmlns:o="urn:schemas-microsoft-com:office:office" xmlns:r="http://schemas.openxmlformats.org/officeDocument/2006/relationships" xmlns:m="http://schemas.openxmlformats.org/officeDocument/2006/math" xmlns:v="urn:schemas-microsoft-com:vml" xmlns:wp14="http://schemas.microsoft.com/office/word/2010/wordprocessingDrawing" xmlns:wp="http://schemas.openxmlformats.org/drawingml/2006/wordprocessingDrawing" xmlns:w10="urn:schemas-microsoft-com:office:word" xmlns:w="http://schemas.openxmlformats.org/wordprocessingml/2006/main" xmlns:w14="http://schemas.microsoft.com/office/word/2010/wordml" xmlns:w15="http://schemas.microsoft.com/office/word/2012/wordml" xmlns:w16se="http://schemas.microsoft.com/office/word/2015/wordml/symex" xmlns:wpg="http://schemas.microsoft.com/office/word/2010/wordprocessingGroup" xmlns:wpi="http://schemas.microsoft.com/office/word/2010/wordprocessingInk" xmlns:wne="http://schemas.microsoft.com/office/word/2006/wordml" xmlns:wps="http://schemas.microsoft.com/office/word/2010/wordprocessingShape" mc:Ignorable="w14 w15 w16se wp14">
+<w:ftr xmlns:wpc="http://schemas.microsoft.com/office/word/2010/wordprocessingCanvas" xmlns:cx="http://schemas.microsoft.com/office/drawing/2014/chartex" xmlns:cx1="http://schemas.microsoft.com/office/drawing/2015/9/8/chartex" xmlns:cx2="http://schemas.microsoft.com/office/drawing/2015/10/21/chartex" xmlns:cx3="http://schemas.microsoft.com/office/drawing/2016/5/9/chartex" xmlns:cx4="http://schemas.microsoft.com/office/drawing/2016/5/10/chartex" xmlns:cx5="http://schemas.microsoft.com/office/drawing/2016/5/11/chartex" xmlns:cx6="http://schemas.microsoft.com/office/drawing/2016/5/12/chartex" xmlns:cx7="http://schemas.microsoft.com/office/drawing/2016/5/13/chartex" xmlns:cx8="http://schemas.microsoft.com/office/drawing/2016/5/14/chartex" xmlns:mc="http://schemas.openxmlformats.org/markup-compatibility/2006" xmlns:aink="http://schemas.microsoft.com/office/drawing/2016/ink" xmlns:am3d="http://schemas.microsoft.com/office/drawing/2017/model3d" xmlns:o="urn:schemas-microsoft-com:office:office" xmlns:r="http://schemas.openxmlformats.org/officeDocument/2006/relationships" xmlns:m="http://schemas.openxmlformats.org/officeDocument/2006/math" xmlns:v="urn:schemas-microsoft-com:vml" xmlns:wp14="http://schemas.microsoft.com/office/word/2010/wordprocessingDrawing" xmlns:wp="http://schemas.openxmlformats.org/drawingml/2006/wordprocessingDrawing" xmlns:w10="urn:schemas-microsoft-com:office:word" xmlns:w="http://schemas.openxmlformats.org/wordprocessingml/2006/main" xmlns:w14="http://schemas.microsoft.com/office/word/2010/wordml" xmlns:w15="http://schemas.microsoft.com/office/word/2012/wordml" xmlns:w16cid="http://schemas.microsoft.com/office/word/2016/wordml/cid" xmlns:w16se="http://schemas.microsoft.com/office/word/2015/wordml/symex" xmlns:wpg="http://schemas.microsoft.com/office/word/2010/wordprocessingGroup" xmlns:wpi="http://schemas.microsoft.com/office/word/2010/wordprocessingInk" xmlns:wne="http://schemas.microsoft.com/office/word/2006/wordml" xmlns:wps="http://schemas.microsoft.com/office/word/2010/wordprocessingShape" mc:Ignorable="w14 w15 w16se w16cid wp14">
   <w:p>
     <w:pPr>
       <w:pStyle w:val="Footer"/>
@@ -2391,7 +2385,7 @@
 </file>
 
 <file path=word/footnotes.xml><?xml version="1.0" encoding="utf-8"?>
-<w:footnotes xmlns:wpc="http://schemas.microsoft.com/office/word/2010/wordprocessingCanvas" xmlns:cx="http://schemas.microsoft.com/office/drawing/2014/chartex" xmlns:cx1="http://schemas.microsoft.com/office/drawing/2015/9/8/chartex" xmlns:mc="http://schemas.openxmlformats.org/markup-compatibility/2006" xmlns:o="urn:schemas-microsoft-com:office:office" xmlns:r="http://schemas.openxmlformats.org/officeDocument/2006/relationships" xmlns:m="http://schemas.openxmlformats.org/officeDocument/2006/math" xmlns:v="urn:schemas-microsoft-com:vml" xmlns:wp14="http://schemas.microsoft.com/office/word/2010/wordprocessingDrawing" xmlns:wp="http://schemas.openxmlformats.org/drawingml/2006/wordprocessingDrawing" xmlns:w10="urn:schemas-microsoft-com:office:word" xmlns:w="http://schemas.openxmlformats.org/wordprocessingml/2006/main" xmlns:w14="http://schemas.microsoft.com/office/word/2010/wordml" xmlns:w15="http://schemas.microsoft.com/office/word/2012/wordml" xmlns:w16se="http://schemas.microsoft.com/office/word/2015/wordml/symex" xmlns:wpg="http://schemas.microsoft.com/office/word/2010/wordprocessingGroup" xmlns:wpi="http://schemas.microsoft.com/office/word/2010/wordprocessingInk" xmlns:wne="http://schemas.microsoft.com/office/word/2006/wordml" xmlns:wps="http://schemas.microsoft.com/office/word/2010/wordprocessingShape" mc:Ignorable="w14 w15 w16se wp14">
+<w:footnotes xmlns:wpc="http://schemas.microsoft.com/office/word/2010/wordprocessingCanvas" xmlns:cx="http://schemas.microsoft.com/office/drawing/2014/chartex" xmlns:cx1="http://schemas.microsoft.com/office/drawing/2015/9/8/chartex" xmlns:cx2="http://schemas.microsoft.com/office/drawing/2015/10/21/chartex" xmlns:cx3="http://schemas.microsoft.com/office/drawing/2016/5/9/chartex" xmlns:cx4="http://schemas.microsoft.com/office/drawing/2016/5/10/chartex" xmlns:cx5="http://schemas.microsoft.com/office/drawing/2016/5/11/chartex" xmlns:cx6="http://schemas.microsoft.com/office/drawing/2016/5/12/chartex" xmlns:cx7="http://schemas.microsoft.com/office/drawing/2016/5/13/chartex" xmlns:cx8="http://schemas.microsoft.com/office/drawing/2016/5/14/chartex" xmlns:mc="http://schemas.openxmlformats.org/markup-compatibility/2006" xmlns:aink="http://schemas.microsoft.com/office/drawing/2016/ink" xmlns:am3d="http://schemas.microsoft.com/office/drawing/2017/model3d" xmlns:o="urn:schemas-microsoft-com:office:office" xmlns:r="http://schemas.openxmlformats.org/officeDocument/2006/relationships" xmlns:m="http://schemas.openxmlformats.org/officeDocument/2006/math" xmlns:v="urn:schemas-microsoft-com:vml" xmlns:wp14="http://schemas.microsoft.com/office/word/2010/wordprocessingDrawing" xmlns:wp="http://schemas.openxmlformats.org/drawingml/2006/wordprocessingDrawing" xmlns:w10="urn:schemas-microsoft-com:office:word" xmlns:w="http://schemas.openxmlformats.org/wordprocessingml/2006/main" xmlns:w14="http://schemas.microsoft.com/office/word/2010/wordml" xmlns:w15="http://schemas.microsoft.com/office/word/2012/wordml" xmlns:w16cid="http://schemas.microsoft.com/office/word/2016/wordml/cid" xmlns:w16se="http://schemas.microsoft.com/office/word/2015/wordml/symex" xmlns:wpg="http://schemas.microsoft.com/office/word/2010/wordprocessingGroup" xmlns:wpi="http://schemas.microsoft.com/office/word/2010/wordprocessingInk" xmlns:wne="http://schemas.microsoft.com/office/word/2006/wordml" xmlns:wps="http://schemas.microsoft.com/office/word/2010/wordprocessingShape" mc:Ignorable="w14 w15 w16se w16cid wp14">
   <w:footnote w:type="separator" w:id="-1">
     <w:p>
       <w:r>
@@ -2410,7 +2404,7 @@
 </file>
 
 <file path=word/header1.xml><?xml version="1.0" encoding="utf-8"?>
-<w:hdr xmlns:wpc="http://schemas.microsoft.com/office/word/2010/wordprocessingCanvas" xmlns:cx="http://schemas.microsoft.com/office/drawing/2014/chartex" xmlns:cx1="http://schemas.microsoft.com/office/drawing/2015/9/8/chartex" xmlns:mc="http://schemas.openxmlformats.org/markup-compatibility/2006" xmlns:o="urn:schemas-microsoft-com:office:office" xmlns:r="http://schemas.openxmlformats.org/officeDocument/2006/relationships" xmlns:m="http://schemas.openxmlformats.org/officeDocument/2006/math" xmlns:v="urn:schemas-microsoft-com:vml" xmlns:wp14="http://schemas.microsoft.com/office/word/2010/wordprocessingDrawing" xmlns:wp="http://schemas.openxmlformats.org/drawingml/2006/wordprocessingDrawing" xmlns:w10="urn:schemas-microsoft-com:office:word" xmlns:w="http://schemas.openxmlformats.org/wordprocessingml/2006/main" xmlns:w14="http://schemas.microsoft.com/office/word/2010/wordml" xmlns:w15="http://schemas.microsoft.com/office/word/2012/wordml" xmlns:w16se="http://schemas.microsoft.com/office/word/2015/wordml/symex" xmlns:wpg="http://schemas.microsoft.com/office/word/2010/wordprocessingGroup" xmlns:wpi="http://schemas.microsoft.com/office/word/2010/wordprocessingInk" xmlns:wne="http://schemas.microsoft.com/office/word/2006/wordml" xmlns:wps="http://schemas.microsoft.com/office/word/2010/wordprocessingShape" mc:Ignorable="w14 w15 w16se wp14">
+<w:hdr xmlns:wpc="http://schemas.microsoft.com/office/word/2010/wordprocessingCanvas" xmlns:cx="http://schemas.microsoft.com/office/drawing/2014/chartex" xmlns:cx1="http://schemas.microsoft.com/office/drawing/2015/9/8/chartex" xmlns:cx2="http://schemas.microsoft.com/office/drawing/2015/10/21/chartex" xmlns:cx3="http://schemas.microsoft.com/office/drawing/2016/5/9/chartex" xmlns:cx4="http://schemas.microsoft.com/office/drawing/2016/5/10/chartex" xmlns:cx5="http://schemas.microsoft.com/office/drawing/2016/5/11/chartex" xmlns:cx6="http://schemas.microsoft.com/office/drawing/2016/5/12/chartex" xmlns:cx7="http://schemas.microsoft.com/office/drawing/2016/5/13/chartex" xmlns:cx8="http://schemas.microsoft.com/office/drawing/2016/5/14/chartex" xmlns:mc="http://schemas.openxmlformats.org/markup-compatibility/2006" xmlns:aink="http://schemas.microsoft.com/office/drawing/2016/ink" xmlns:am3d="http://schemas.microsoft.com/office/drawing/2017/model3d" xmlns:o="urn:schemas-microsoft-com:office:office" xmlns:r="http://schemas.openxmlformats.org/officeDocument/2006/relationships" xmlns:m="http://schemas.openxmlformats.org/officeDocument/2006/math" xmlns:v="urn:schemas-microsoft-com:vml" xmlns:wp14="http://schemas.microsoft.com/office/word/2010/wordprocessingDrawing" xmlns:wp="http://schemas.openxmlformats.org/drawingml/2006/wordprocessingDrawing" xmlns:w10="urn:schemas-microsoft-com:office:word" xmlns:w="http://schemas.openxmlformats.org/wordprocessingml/2006/main" xmlns:w14="http://schemas.microsoft.com/office/word/2010/wordml" xmlns:w15="http://schemas.microsoft.com/office/word/2012/wordml" xmlns:w16cid="http://schemas.microsoft.com/office/word/2016/wordml/cid" xmlns:w16se="http://schemas.microsoft.com/office/word/2015/wordml/symex" xmlns:wpg="http://schemas.microsoft.com/office/word/2010/wordprocessingGroup" xmlns:wpi="http://schemas.microsoft.com/office/word/2010/wordprocessingInk" xmlns:wne="http://schemas.microsoft.com/office/word/2006/wordml" xmlns:wps="http://schemas.microsoft.com/office/word/2010/wordprocessingShape" mc:Ignorable="w14 w15 w16se w16cid wp14">
   <w:p>
     <w:pPr>
       <w:rPr>
@@ -2487,7 +2481,7 @@
 </file>
 
 <file path=word/numbering.xml><?xml version="1.0" encoding="utf-8"?>
-<w:numbering xmlns:wpc="http://schemas.microsoft.com/office/word/2010/wordprocessingCanvas" xmlns:cx="http://schemas.microsoft.com/office/drawing/2014/chartex" xmlns:cx1="http://schemas.microsoft.com/office/drawing/2015/9/8/chartex" xmlns:mc="http://schemas.openxmlformats.org/markup-compatibility/2006" xmlns:o="urn:schemas-microsoft-com:office:office" xmlns:r="http://schemas.openxmlformats.org/officeDocument/2006/relationships" xmlns:m="http://schemas.openxmlformats.org/officeDocument/2006/math" xmlns:v="urn:schemas-microsoft-com:vml" xmlns:wp14="http://schemas.microsoft.com/office/word/2010/wordprocessingDrawing" xmlns:wp="http://schemas.openxmlformats.org/drawingml/2006/wordprocessingDrawing" xmlns:w10="urn:schemas-microsoft-com:office:word" xmlns:w="http://schemas.openxmlformats.org/wordprocessingml/2006/main" xmlns:w14="http://schemas.microsoft.com/office/word/2010/wordml" xmlns:w15="http://schemas.microsoft.com/office/word/2012/wordml" xmlns:w16se="http://schemas.microsoft.com/office/word/2015/wordml/symex" xmlns:wpg="http://schemas.microsoft.com/office/word/2010/wordprocessingGroup" xmlns:wpi="http://schemas.microsoft.com/office/word/2010/wordprocessingInk" xmlns:wne="http://schemas.microsoft.com/office/word/2006/wordml" xmlns:wps="http://schemas.microsoft.com/office/word/2010/wordprocessingShape" mc:Ignorable="w14 w15 w16se wp14">
+<w:numbering xmlns:wpc="http://schemas.microsoft.com/office/word/2010/wordprocessingCanvas" xmlns:cx="http://schemas.microsoft.com/office/drawing/2014/chartex" xmlns:cx1="http://schemas.microsoft.com/office/drawing/2015/9/8/chartex" xmlns:cx2="http://schemas.microsoft.com/office/drawing/2015/10/21/chartex" xmlns:cx3="http://schemas.microsoft.com/office/drawing/2016/5/9/chartex" xmlns:cx4="http://schemas.microsoft.com/office/drawing/2016/5/10/chartex" xmlns:cx5="http://schemas.microsoft.com/office/drawing/2016/5/11/chartex" xmlns:cx6="http://schemas.microsoft.com/office/drawing/2016/5/12/chartex" xmlns:cx7="http://schemas.microsoft.com/office/drawing/2016/5/13/chartex" xmlns:cx8="http://schemas.microsoft.com/office/drawing/2016/5/14/chartex" xmlns:mc="http://schemas.openxmlformats.org/markup-compatibility/2006" xmlns:aink="http://schemas.microsoft.com/office/drawing/2016/ink" xmlns:am3d="http://schemas.microsoft.com/office/drawing/2017/model3d" xmlns:o="urn:schemas-microsoft-com:office:office" xmlns:r="http://schemas.openxmlformats.org/officeDocument/2006/relationships" xmlns:m="http://schemas.openxmlformats.org/officeDocument/2006/math" xmlns:v="urn:schemas-microsoft-com:vml" xmlns:wp14="http://schemas.microsoft.com/office/word/2010/wordprocessingDrawing" xmlns:wp="http://schemas.openxmlformats.org/drawingml/2006/wordprocessingDrawing" xmlns:w10="urn:schemas-microsoft-com:office:word" xmlns:w="http://schemas.openxmlformats.org/wordprocessingml/2006/main" xmlns:w14="http://schemas.microsoft.com/office/word/2010/wordml" xmlns:w15="http://schemas.microsoft.com/office/word/2012/wordml" xmlns:w16cid="http://schemas.microsoft.com/office/word/2016/wordml/cid" xmlns:w16se="http://schemas.microsoft.com/office/word/2015/wordml/symex" xmlns:wpg="http://schemas.microsoft.com/office/word/2010/wordprocessingGroup" xmlns:wpi="http://schemas.microsoft.com/office/word/2010/wordprocessingInk" xmlns:wne="http://schemas.microsoft.com/office/word/2006/wordml" xmlns:wps="http://schemas.microsoft.com/office/word/2010/wordprocessingShape" mc:Ignorable="w14 w15 w16se w16cid wp14">
   <w:abstractNum w:abstractNumId="0" w15:restartNumberingAfterBreak="0">
     <w:nsid w:val="08AF44F9"/>
     <w:multiLevelType w:val="hybridMultilevel"/>
@@ -3052,7 +3046,7 @@
 </file>
 
 <file path=word/styles.xml><?xml version="1.0" encoding="utf-8"?>
-<w:styles xmlns:mc="http://schemas.openxmlformats.org/markup-compatibility/2006" xmlns:r="http://schemas.openxmlformats.org/officeDocument/2006/relationships" xmlns:w="http://schemas.openxmlformats.org/wordprocessingml/2006/main" xmlns:w14="http://schemas.microsoft.com/office/word/2010/wordml" xmlns:w15="http://schemas.microsoft.com/office/word/2012/wordml" xmlns:w16se="http://schemas.microsoft.com/office/word/2015/wordml/symex" mc:Ignorable="w14 w15 w16se">
+<w:styles xmlns:mc="http://schemas.openxmlformats.org/markup-compatibility/2006" xmlns:r="http://schemas.openxmlformats.org/officeDocument/2006/relationships" xmlns:w="http://schemas.openxmlformats.org/wordprocessingml/2006/main" xmlns:w14="http://schemas.microsoft.com/office/word/2010/wordml" xmlns:w15="http://schemas.microsoft.com/office/word/2012/wordml" xmlns:w16cid="http://schemas.microsoft.com/office/word/2016/wordml/cid" xmlns:w16se="http://schemas.microsoft.com/office/word/2015/wordml/symex" mc:Ignorable="w14 w15 w16se w16cid">
   <w:docDefaults>
     <w:rPrDefault>
       <w:rPr>
@@ -3064,7 +3058,7 @@
     </w:rPrDefault>
     <w:pPrDefault/>
   </w:docDefaults>
-  <w:latentStyles w:defLockedState="0" w:defUIPriority="99" w:defSemiHidden="0" w:defUnhideWhenUsed="0" w:defQFormat="0" w:count="371">
+  <w:latentStyles w:defLockedState="0" w:defUIPriority="99" w:defSemiHidden="0" w:defUnhideWhenUsed="0" w:defQFormat="0" w:count="375">
     <w:lsdException w:name="Normal" w:uiPriority="0" w:qFormat="1"/>
     <w:lsdException w:name="heading 1" w:uiPriority="9" w:qFormat="1"/>
     <w:lsdException w:name="heading 2" w:semiHidden="1" w:uiPriority="9" w:unhideWhenUsed="1" w:qFormat="1"/>
@@ -3170,7 +3164,6 @@
     <w:lsdException w:name="HTML Sample" w:semiHidden="1" w:unhideWhenUsed="1"/>
     <w:lsdException w:name="HTML Typewriter" w:semiHidden="1" w:unhideWhenUsed="1"/>
     <w:lsdException w:name="HTML Variable" w:semiHidden="1" w:unhideWhenUsed="1"/>
-    <w:lsdException w:name="Normal Table" w:semiHidden="1" w:unhideWhenUsed="1"/>
     <w:lsdException w:name="annotation subject" w:semiHidden="1" w:unhideWhenUsed="1"/>
     <w:lsdException w:name="No List" w:semiHidden="1" w:unhideWhenUsed="1"/>
     <w:lsdException w:name="Outline List 1" w:semiHidden="1" w:unhideWhenUsed="1"/>
@@ -3214,10 +3207,8 @@
     <w:lsdException w:name="Table Elegant" w:semiHidden="1" w:unhideWhenUsed="1"/>
     <w:lsdException w:name="Table Professional" w:semiHidden="1" w:unhideWhenUsed="1"/>
     <w:lsdException w:name="Table Subtle 1" w:semiHidden="1" w:unhideWhenUsed="1"/>
-    <w:lsdException w:name="Table Subtle 2" w:semiHidden="1" w:unhideWhenUsed="1"/>
     <w:lsdException w:name="Table Web 1" w:semiHidden="1" w:unhideWhenUsed="1"/>
     <w:lsdException w:name="Table Web 2" w:semiHidden="1" w:unhideWhenUsed="1"/>
-    <w:lsdException w:name="Table Web 3" w:semiHidden="1" w:unhideWhenUsed="1"/>
     <w:lsdException w:name="Balloon Text" w:semiHidden="1" w:unhideWhenUsed="1"/>
     <w:lsdException w:name="Table Grid" w:uiPriority="39"/>
     <w:lsdException w:name="Table Theme" w:semiHidden="1" w:unhideWhenUsed="1"/>
@@ -3436,6 +3427,10 @@
     <w:lsdException w:name="List Table 5 Dark Accent 6" w:uiPriority="50"/>
     <w:lsdException w:name="List Table 6 Colorful Accent 6" w:uiPriority="51"/>
     <w:lsdException w:name="List Table 7 Colorful Accent 6" w:uiPriority="52"/>
+    <w:lsdException w:name="Mention" w:semiHidden="1" w:unhideWhenUsed="1"/>
+    <w:lsdException w:name="Smart Hyperlink" w:semiHidden="1" w:unhideWhenUsed="1"/>
+    <w:lsdException w:name="Hashtag" w:semiHidden="1" w:unhideWhenUsed="1"/>
+    <w:lsdException w:name="Unresolved Mention" w:semiHidden="1" w:unhideWhenUsed="1"/>
   </w:latentStyles>
   <w:style w:type="paragraph" w:default="1" w:styleId="Normal">
     <w:name w:val="Normal"/>
@@ -3616,8 +3611,8 @@
       <w:szCs w:val="18"/>
     </w:rPr>
   </w:style>
-  <w:style w:type="character" w:customStyle="1" w:styleId="UnresolvedMention">
-    <w:name w:val="Unresolved Mention"/>
+  <w:style w:type="character" w:customStyle="1" w:styleId="UnresolvedMention1">
+    <w:name w:val="Unresolved Mention1"/>
     <w:basedOn w:val="DefaultParagraphFont"/>
     <w:uiPriority w:val="99"/>
     <w:semiHidden/>
@@ -3953,7 +3948,7 @@
 </file>
 
 <file path=customXml/itemProps1.xml><?xml version="1.0" encoding="utf-8"?>
-<ds:datastoreItem xmlns:ds="http://schemas.openxmlformats.org/officeDocument/2006/customXml" ds:itemID="{C2F021F2-1B97-4595-A02F-550B2BE7C0F4}">
+<ds:datastoreItem xmlns:ds="http://schemas.openxmlformats.org/officeDocument/2006/customXml" ds:itemID="{90A84501-7454-6B4D-AD6F-1F4CE3A59D99}">
   <ds:schemaRefs>
     <ds:schemaRef ds:uri="http://schemas.openxmlformats.org/officeDocument/2006/bibliography"/>
   </ds:schemaRefs>

</xml_diff>